<commit_message>
Aplicacionde articulos, winform escritorio, .net y sql
</commit_message>
<xml_diff>
--- a/Comandos Git.docx
+++ b/Comandos Git.docx
@@ -4,491 +4,1138 @@
   <w:body>
     <w:p>
       <w:pPr>
+        <w:pStyle w:val="HTMLconformatoprevio"/>
         <w:shd w:val="clear" w:color="auto" w:fill="22272E"/>
-        <w:tabs>
-          <w:tab w:val="left" w:pos="916"/>
-          <w:tab w:val="left" w:pos="1832"/>
-          <w:tab w:val="left" w:pos="2748"/>
-          <w:tab w:val="left" w:pos="3664"/>
-          <w:tab w:val="left" w:pos="4580"/>
-          <w:tab w:val="left" w:pos="5496"/>
-          <w:tab w:val="left" w:pos="6412"/>
-          <w:tab w:val="left" w:pos="7328"/>
-          <w:tab w:val="left" w:pos="8244"/>
-          <w:tab w:val="left" w:pos="9160"/>
-          <w:tab w:val="left" w:pos="10076"/>
-          <w:tab w:val="left" w:pos="10992"/>
-          <w:tab w:val="left" w:pos="11908"/>
-          <w:tab w:val="left" w:pos="12824"/>
-          <w:tab w:val="left" w:pos="13740"/>
-          <w:tab w:val="left" w:pos="14656"/>
-        </w:tabs>
-        <w:spacing w:after="0" w:line="240" w:lineRule="auto"/>
-        <w:rPr>
-          <w:rFonts w:ascii="Consolas" w:eastAsia="Times New Roman" w:hAnsi="Consolas" w:cs="Courier New"/>
-          <w:color w:val="ADBAC7"/>
-          <w:sz w:val="20"/>
-          <w:szCs w:val="20"/>
-          <w:lang w:eastAsia="es-AR"/>
+        <w:rPr>
+          <w:rFonts w:ascii="Consolas" w:hAnsi="Consolas"/>
+          <w:color w:val="ADBAC7"/>
         </w:rPr>
       </w:pPr>
       <w:r>
         <w:rPr>
-          <w:rFonts w:ascii="Consolas" w:eastAsia="Times New Roman" w:hAnsi="Consolas" w:cs="Courier New"/>
-          <w:color w:val="ADBAC7"/>
-          <w:sz w:val="20"/>
-          <w:szCs w:val="20"/>
-          <w:lang w:eastAsia="es-AR"/>
-        </w:rPr>
-        <w:t>echo "# .net-C-Winform-de-escritorio" &gt;&gt; README.md</w:t>
+          <w:rStyle w:val="user-select-contain"/>
+          <w:rFonts w:ascii="Consolas" w:hAnsi="Consolas"/>
+          <w:color w:val="ADBAC7"/>
+        </w:rPr>
+        <w:t>echo "# Aplicacion-winform-.net" &gt;&gt; README.md</w:t>
       </w:r>
     </w:p>
     <w:p>
       <w:pPr>
+        <w:pStyle w:val="HTMLconformatoprevio"/>
         <w:shd w:val="clear" w:color="auto" w:fill="22272E"/>
-        <w:tabs>
-          <w:tab w:val="left" w:pos="916"/>
-          <w:tab w:val="left" w:pos="1832"/>
-          <w:tab w:val="left" w:pos="2748"/>
-          <w:tab w:val="left" w:pos="3664"/>
-          <w:tab w:val="left" w:pos="4580"/>
-          <w:tab w:val="left" w:pos="5496"/>
-          <w:tab w:val="left" w:pos="6412"/>
-          <w:tab w:val="left" w:pos="7328"/>
-          <w:tab w:val="left" w:pos="8244"/>
-          <w:tab w:val="left" w:pos="9160"/>
-          <w:tab w:val="left" w:pos="10076"/>
-          <w:tab w:val="left" w:pos="10992"/>
-          <w:tab w:val="left" w:pos="11908"/>
-          <w:tab w:val="left" w:pos="12824"/>
-          <w:tab w:val="left" w:pos="13740"/>
-          <w:tab w:val="left" w:pos="14656"/>
-        </w:tabs>
-        <w:spacing w:after="0" w:line="240" w:lineRule="auto"/>
-        <w:rPr>
-          <w:rFonts w:ascii="Consolas" w:eastAsia="Times New Roman" w:hAnsi="Consolas" w:cs="Courier New"/>
-          <w:color w:val="ADBAC7"/>
-          <w:sz w:val="20"/>
-          <w:szCs w:val="20"/>
-          <w:lang w:eastAsia="es-AR"/>
+        <w:rPr>
+          <w:rFonts w:ascii="Consolas" w:hAnsi="Consolas"/>
+          <w:color w:val="ADBAC7"/>
         </w:rPr>
       </w:pPr>
-      <w:r>
-        <w:rPr>
-          <w:rFonts w:ascii="Consolas" w:eastAsia="Times New Roman" w:hAnsi="Consolas" w:cs="Courier New"/>
-          <w:color w:val="ADBAC7"/>
-          <w:sz w:val="20"/>
-          <w:szCs w:val="20"/>
-          <w:lang w:eastAsia="es-AR"/>
-        </w:rPr>
-        <w:t>git init</w:t>
-      </w:r>
+      <w:proofErr w:type="spellStart"/>
+      <w:r>
+        <w:rPr>
+          <w:rStyle w:val="user-select-contain"/>
+          <w:rFonts w:ascii="Consolas" w:hAnsi="Consolas"/>
+          <w:color w:val="ADBAC7"/>
+        </w:rPr>
+        <w:t>git</w:t>
+      </w:r>
+      <w:proofErr w:type="spellEnd"/>
+      <w:r>
+        <w:rPr>
+          <w:rStyle w:val="user-select-contain"/>
+          <w:rFonts w:ascii="Consolas" w:hAnsi="Consolas"/>
+          <w:color w:val="ADBAC7"/>
+        </w:rPr>
+        <w:t xml:space="preserve"> </w:t>
+      </w:r>
+      <w:proofErr w:type="spellStart"/>
+      <w:r>
+        <w:rPr>
+          <w:rStyle w:val="user-select-contain"/>
+          <w:rFonts w:ascii="Consolas" w:hAnsi="Consolas"/>
+          <w:color w:val="ADBAC7"/>
+        </w:rPr>
+        <w:t>init</w:t>
+      </w:r>
+      <w:proofErr w:type="spellEnd"/>
     </w:p>
     <w:p>
       <w:pPr>
+        <w:pStyle w:val="HTMLconformatoprevio"/>
         <w:shd w:val="clear" w:color="auto" w:fill="22272E"/>
-        <w:tabs>
-          <w:tab w:val="left" w:pos="916"/>
-          <w:tab w:val="left" w:pos="1832"/>
-          <w:tab w:val="left" w:pos="2748"/>
-          <w:tab w:val="left" w:pos="3664"/>
-          <w:tab w:val="left" w:pos="4580"/>
-          <w:tab w:val="left" w:pos="5496"/>
-          <w:tab w:val="left" w:pos="6412"/>
-          <w:tab w:val="left" w:pos="7328"/>
-          <w:tab w:val="left" w:pos="8244"/>
-          <w:tab w:val="left" w:pos="9160"/>
-          <w:tab w:val="left" w:pos="10076"/>
-          <w:tab w:val="left" w:pos="10992"/>
-          <w:tab w:val="left" w:pos="11908"/>
-          <w:tab w:val="left" w:pos="12824"/>
-          <w:tab w:val="left" w:pos="13740"/>
-          <w:tab w:val="left" w:pos="14656"/>
-        </w:tabs>
-        <w:spacing w:after="0" w:line="240" w:lineRule="auto"/>
-        <w:rPr>
-          <w:rFonts w:ascii="Consolas" w:eastAsia="Times New Roman" w:hAnsi="Consolas" w:cs="Courier New"/>
-          <w:color w:val="ADBAC7"/>
-          <w:sz w:val="20"/>
-          <w:szCs w:val="20"/>
-          <w:lang w:eastAsia="es-AR"/>
+        <w:rPr>
+          <w:rFonts w:ascii="Consolas" w:hAnsi="Consolas"/>
+          <w:color w:val="ADBAC7"/>
         </w:rPr>
       </w:pPr>
-      <w:r>
-        <w:rPr>
-          <w:rFonts w:ascii="Consolas" w:eastAsia="Times New Roman" w:hAnsi="Consolas" w:cs="Courier New"/>
-          <w:color w:val="ADBAC7"/>
-          <w:sz w:val="20"/>
-          <w:szCs w:val="20"/>
-          <w:lang w:eastAsia="es-AR"/>
-        </w:rPr>
-        <w:t>git add README.md</w:t>
+      <w:proofErr w:type="spellStart"/>
+      <w:r>
+        <w:rPr>
+          <w:rStyle w:val="user-select-contain"/>
+          <w:rFonts w:ascii="Consolas" w:hAnsi="Consolas"/>
+          <w:color w:val="ADBAC7"/>
+        </w:rPr>
+        <w:t>git</w:t>
+      </w:r>
+      <w:proofErr w:type="spellEnd"/>
+      <w:r>
+        <w:rPr>
+          <w:rStyle w:val="user-select-contain"/>
+          <w:rFonts w:ascii="Consolas" w:hAnsi="Consolas"/>
+          <w:color w:val="ADBAC7"/>
+        </w:rPr>
+        <w:t xml:space="preserve"> </w:t>
+      </w:r>
+      <w:proofErr w:type="spellStart"/>
+      <w:r>
+        <w:rPr>
+          <w:rStyle w:val="user-select-contain"/>
+          <w:rFonts w:ascii="Consolas" w:hAnsi="Consolas"/>
+          <w:color w:val="ADBAC7"/>
+        </w:rPr>
+        <w:t>add</w:t>
+      </w:r>
+      <w:proofErr w:type="spellEnd"/>
+      <w:r>
+        <w:rPr>
+          <w:rStyle w:val="user-select-contain"/>
+          <w:rFonts w:ascii="Consolas" w:hAnsi="Consolas"/>
+          <w:color w:val="ADBAC7"/>
+        </w:rPr>
+        <w:t xml:space="preserve"> README.md</w:t>
       </w:r>
     </w:p>
     <w:p>
       <w:pPr>
+        <w:pStyle w:val="HTMLconformatoprevio"/>
         <w:shd w:val="clear" w:color="auto" w:fill="22272E"/>
-        <w:tabs>
-          <w:tab w:val="left" w:pos="916"/>
-          <w:tab w:val="left" w:pos="1832"/>
-          <w:tab w:val="left" w:pos="2748"/>
-          <w:tab w:val="left" w:pos="3664"/>
-          <w:tab w:val="left" w:pos="4580"/>
-          <w:tab w:val="left" w:pos="5496"/>
-          <w:tab w:val="left" w:pos="6412"/>
-          <w:tab w:val="left" w:pos="7328"/>
-          <w:tab w:val="left" w:pos="8244"/>
-          <w:tab w:val="left" w:pos="9160"/>
-          <w:tab w:val="left" w:pos="10076"/>
-          <w:tab w:val="left" w:pos="10992"/>
-          <w:tab w:val="left" w:pos="11908"/>
-          <w:tab w:val="left" w:pos="12824"/>
-          <w:tab w:val="left" w:pos="13740"/>
-          <w:tab w:val="left" w:pos="14656"/>
-        </w:tabs>
-        <w:spacing w:after="0" w:line="240" w:lineRule="auto"/>
-        <w:rPr>
-          <w:rFonts w:ascii="Consolas" w:eastAsia="Times New Roman" w:hAnsi="Consolas" w:cs="Courier New"/>
-          <w:color w:val="ADBAC7"/>
-          <w:sz w:val="20"/>
-          <w:szCs w:val="20"/>
-          <w:lang w:eastAsia="es-AR"/>
+        <w:rPr>
+          <w:rFonts w:ascii="Consolas" w:hAnsi="Consolas"/>
+          <w:color w:val="ADBAC7"/>
         </w:rPr>
       </w:pPr>
-      <w:r>
-        <w:rPr>
-          <w:rFonts w:ascii="Consolas" w:eastAsia="Times New Roman" w:hAnsi="Consolas" w:cs="Courier New"/>
-          <w:color w:val="ADBAC7"/>
-          <w:sz w:val="20"/>
-          <w:szCs w:val="20"/>
-          <w:lang w:eastAsia="es-AR"/>
-        </w:rPr>
-        <w:t>git commit -m "first commit"</w:t>
+      <w:proofErr w:type="spellStart"/>
+      <w:r>
+        <w:rPr>
+          <w:rStyle w:val="user-select-contain"/>
+          <w:rFonts w:ascii="Consolas" w:hAnsi="Consolas"/>
+          <w:color w:val="ADBAC7"/>
+        </w:rPr>
+        <w:t>git</w:t>
+      </w:r>
+      <w:proofErr w:type="spellEnd"/>
+      <w:r>
+        <w:rPr>
+          <w:rStyle w:val="user-select-contain"/>
+          <w:rFonts w:ascii="Consolas" w:hAnsi="Consolas"/>
+          <w:color w:val="ADBAC7"/>
+        </w:rPr>
+        <w:t xml:space="preserve"> </w:t>
+      </w:r>
+      <w:proofErr w:type="spellStart"/>
+      <w:r>
+        <w:rPr>
+          <w:rStyle w:val="user-select-contain"/>
+          <w:rFonts w:ascii="Consolas" w:hAnsi="Consolas"/>
+          <w:color w:val="ADBAC7"/>
+        </w:rPr>
+        <w:t>commit</w:t>
+      </w:r>
+      <w:proofErr w:type="spellEnd"/>
+      <w:r>
+        <w:rPr>
+          <w:rStyle w:val="user-select-contain"/>
+          <w:rFonts w:ascii="Consolas" w:hAnsi="Consolas"/>
+          <w:color w:val="ADBAC7"/>
+        </w:rPr>
+        <w:t xml:space="preserve"> -m "</w:t>
+      </w:r>
+      <w:proofErr w:type="spellStart"/>
+      <w:r>
+        <w:rPr>
+          <w:rStyle w:val="user-select-contain"/>
+          <w:rFonts w:ascii="Consolas" w:hAnsi="Consolas"/>
+          <w:color w:val="ADBAC7"/>
+        </w:rPr>
+        <w:t>first</w:t>
+      </w:r>
+      <w:proofErr w:type="spellEnd"/>
+      <w:r>
+        <w:rPr>
+          <w:rStyle w:val="user-select-contain"/>
+          <w:rFonts w:ascii="Consolas" w:hAnsi="Consolas"/>
+          <w:color w:val="ADBAC7"/>
+        </w:rPr>
+        <w:t xml:space="preserve"> </w:t>
+      </w:r>
+      <w:proofErr w:type="spellStart"/>
+      <w:r>
+        <w:rPr>
+          <w:rStyle w:val="user-select-contain"/>
+          <w:rFonts w:ascii="Consolas" w:hAnsi="Consolas"/>
+          <w:color w:val="ADBAC7"/>
+        </w:rPr>
+        <w:t>commit</w:t>
+      </w:r>
+      <w:proofErr w:type="spellEnd"/>
+      <w:r>
+        <w:rPr>
+          <w:rStyle w:val="user-select-contain"/>
+          <w:rFonts w:ascii="Consolas" w:hAnsi="Consolas"/>
+          <w:color w:val="ADBAC7"/>
+        </w:rPr>
+        <w:t>"</w:t>
       </w:r>
     </w:p>
     <w:p>
       <w:pPr>
+        <w:pStyle w:val="HTMLconformatoprevio"/>
         <w:shd w:val="clear" w:color="auto" w:fill="22272E"/>
-        <w:tabs>
-          <w:tab w:val="left" w:pos="916"/>
-          <w:tab w:val="left" w:pos="1832"/>
-          <w:tab w:val="left" w:pos="2748"/>
-          <w:tab w:val="left" w:pos="3664"/>
-          <w:tab w:val="left" w:pos="4580"/>
-          <w:tab w:val="left" w:pos="5496"/>
-          <w:tab w:val="left" w:pos="6412"/>
-          <w:tab w:val="left" w:pos="7328"/>
-          <w:tab w:val="left" w:pos="8244"/>
-          <w:tab w:val="left" w:pos="9160"/>
-          <w:tab w:val="left" w:pos="10076"/>
-          <w:tab w:val="left" w:pos="10992"/>
-          <w:tab w:val="left" w:pos="11908"/>
-          <w:tab w:val="left" w:pos="12824"/>
-          <w:tab w:val="left" w:pos="13740"/>
-          <w:tab w:val="left" w:pos="14656"/>
-        </w:tabs>
-        <w:spacing w:after="0" w:line="240" w:lineRule="auto"/>
-        <w:rPr>
-          <w:rFonts w:ascii="Consolas" w:eastAsia="Times New Roman" w:hAnsi="Consolas" w:cs="Courier New"/>
-          <w:color w:val="ADBAC7"/>
-          <w:sz w:val="20"/>
-          <w:szCs w:val="20"/>
-          <w:lang w:eastAsia="es-AR"/>
+        <w:rPr>
+          <w:rFonts w:ascii="Consolas" w:hAnsi="Consolas"/>
+          <w:color w:val="ADBAC7"/>
         </w:rPr>
       </w:pPr>
-      <w:r>
-        <w:rPr>
-          <w:rFonts w:ascii="Consolas" w:eastAsia="Times New Roman" w:hAnsi="Consolas" w:cs="Courier New"/>
-          <w:color w:val="ADBAC7"/>
-          <w:sz w:val="20"/>
-          <w:szCs w:val="20"/>
-          <w:lang w:eastAsia="es-AR"/>
-        </w:rPr>
-        <w:t>git branch -M main</w:t>
-      </w:r>
+      <w:proofErr w:type="spellStart"/>
+      <w:r>
+        <w:rPr>
+          <w:rStyle w:val="user-select-contain"/>
+          <w:rFonts w:ascii="Consolas" w:hAnsi="Consolas"/>
+          <w:color w:val="ADBAC7"/>
+        </w:rPr>
+        <w:t>git</w:t>
+      </w:r>
+      <w:proofErr w:type="spellEnd"/>
+      <w:r>
+        <w:rPr>
+          <w:rStyle w:val="user-select-contain"/>
+          <w:rFonts w:ascii="Consolas" w:hAnsi="Consolas"/>
+          <w:color w:val="ADBAC7"/>
+        </w:rPr>
+        <w:t xml:space="preserve"> </w:t>
+      </w:r>
+      <w:proofErr w:type="spellStart"/>
+      <w:r>
+        <w:rPr>
+          <w:rStyle w:val="user-select-contain"/>
+          <w:rFonts w:ascii="Consolas" w:hAnsi="Consolas"/>
+          <w:color w:val="ADBAC7"/>
+        </w:rPr>
+        <w:t>branch</w:t>
+      </w:r>
+      <w:proofErr w:type="spellEnd"/>
+      <w:r>
+        <w:rPr>
+          <w:rStyle w:val="user-select-contain"/>
+          <w:rFonts w:ascii="Consolas" w:hAnsi="Consolas"/>
+          <w:color w:val="ADBAC7"/>
+        </w:rPr>
+        <w:t xml:space="preserve"> -M </w:t>
+      </w:r>
+      <w:proofErr w:type="spellStart"/>
+      <w:r>
+        <w:rPr>
+          <w:rStyle w:val="user-select-contain"/>
+          <w:rFonts w:ascii="Consolas" w:hAnsi="Consolas"/>
+          <w:color w:val="ADBAC7"/>
+        </w:rPr>
+        <w:t>main</w:t>
+      </w:r>
+      <w:proofErr w:type="spellEnd"/>
     </w:p>
     <w:p>
       <w:pPr>
+        <w:pStyle w:val="HTMLconformatoprevio"/>
         <w:shd w:val="clear" w:color="auto" w:fill="22272E"/>
-        <w:tabs>
-          <w:tab w:val="left" w:pos="916"/>
-          <w:tab w:val="left" w:pos="1832"/>
-          <w:tab w:val="left" w:pos="2748"/>
-          <w:tab w:val="left" w:pos="3664"/>
-          <w:tab w:val="left" w:pos="4580"/>
-          <w:tab w:val="left" w:pos="5496"/>
-          <w:tab w:val="left" w:pos="6412"/>
-          <w:tab w:val="left" w:pos="7328"/>
-          <w:tab w:val="left" w:pos="8244"/>
-          <w:tab w:val="left" w:pos="9160"/>
-          <w:tab w:val="left" w:pos="10076"/>
-          <w:tab w:val="left" w:pos="10992"/>
-          <w:tab w:val="left" w:pos="11908"/>
-          <w:tab w:val="left" w:pos="12824"/>
-          <w:tab w:val="left" w:pos="13740"/>
-          <w:tab w:val="left" w:pos="14656"/>
-        </w:tabs>
-        <w:spacing w:after="0" w:line="240" w:lineRule="auto"/>
-        <w:rPr>
-          <w:rFonts w:ascii="Consolas" w:eastAsia="Times New Roman" w:hAnsi="Consolas" w:cs="Courier New"/>
-          <w:color w:val="ADBAC7"/>
-          <w:sz w:val="20"/>
-          <w:szCs w:val="20"/>
-          <w:lang w:eastAsia="es-AR"/>
+        <w:rPr>
+          <w:rFonts w:ascii="Consolas" w:hAnsi="Consolas"/>
+          <w:color w:val="ADBAC7"/>
         </w:rPr>
       </w:pPr>
-      <w:r>
-        <w:rPr>
-          <w:rFonts w:ascii="Consolas" w:eastAsia="Times New Roman" w:hAnsi="Consolas" w:cs="Courier New"/>
-          <w:color w:val="ADBAC7"/>
-          <w:sz w:val="20"/>
-          <w:szCs w:val="20"/>
-          <w:lang w:eastAsia="es-AR"/>
-        </w:rPr>
-        <w:t>git remote add origin https://github.com/diegonicolasciccarelli/.net-C-Winform-de-escritorio.git</w:t>
+      <w:proofErr w:type="spellStart"/>
+      <w:r>
+        <w:rPr>
+          <w:rStyle w:val="user-select-contain"/>
+          <w:rFonts w:ascii="Consolas" w:hAnsi="Consolas"/>
+          <w:color w:val="ADBAC7"/>
+        </w:rPr>
+        <w:t>git</w:t>
+      </w:r>
+      <w:proofErr w:type="spellEnd"/>
+      <w:r>
+        <w:rPr>
+          <w:rStyle w:val="user-select-contain"/>
+          <w:rFonts w:ascii="Consolas" w:hAnsi="Consolas"/>
+          <w:color w:val="ADBAC7"/>
+        </w:rPr>
+        <w:t xml:space="preserve"> </w:t>
+      </w:r>
+      <w:proofErr w:type="spellStart"/>
+      <w:r>
+        <w:rPr>
+          <w:rStyle w:val="user-select-contain"/>
+          <w:rFonts w:ascii="Consolas" w:hAnsi="Consolas"/>
+          <w:color w:val="ADBAC7"/>
+        </w:rPr>
+        <w:t>remote</w:t>
+      </w:r>
+      <w:proofErr w:type="spellEnd"/>
+      <w:r>
+        <w:rPr>
+          <w:rStyle w:val="user-select-contain"/>
+          <w:rFonts w:ascii="Consolas" w:hAnsi="Consolas"/>
+          <w:color w:val="ADBAC7"/>
+        </w:rPr>
+        <w:t xml:space="preserve"> </w:t>
+      </w:r>
+      <w:proofErr w:type="spellStart"/>
+      <w:r>
+        <w:rPr>
+          <w:rStyle w:val="user-select-contain"/>
+          <w:rFonts w:ascii="Consolas" w:hAnsi="Consolas"/>
+          <w:color w:val="ADBAC7"/>
+        </w:rPr>
+        <w:t>add</w:t>
+      </w:r>
+      <w:proofErr w:type="spellEnd"/>
+      <w:r>
+        <w:rPr>
+          <w:rStyle w:val="user-select-contain"/>
+          <w:rFonts w:ascii="Consolas" w:hAnsi="Consolas"/>
+          <w:color w:val="ADBAC7"/>
+        </w:rPr>
+        <w:t xml:space="preserve"> </w:t>
+      </w:r>
+      <w:proofErr w:type="spellStart"/>
+      <w:r>
+        <w:rPr>
+          <w:rStyle w:val="user-select-contain"/>
+          <w:rFonts w:ascii="Consolas" w:hAnsi="Consolas"/>
+          <w:color w:val="ADBAC7"/>
+        </w:rPr>
+        <w:t>origin</w:t>
+      </w:r>
+      <w:proofErr w:type="spellEnd"/>
+      <w:r>
+        <w:rPr>
+          <w:rStyle w:val="user-select-contain"/>
+          <w:rFonts w:ascii="Consolas" w:hAnsi="Consolas"/>
+          <w:color w:val="ADBAC7"/>
+        </w:rPr>
+        <w:t xml:space="preserve"> https://github.com/diegonicolasciccarelli/Aplicacion-winform-.net.git</w:t>
       </w:r>
     </w:p>
     <w:p>
       <w:pPr>
+        <w:pStyle w:val="HTMLconformatoprevio"/>
         <w:shd w:val="clear" w:color="auto" w:fill="22272E"/>
-        <w:tabs>
-          <w:tab w:val="left" w:pos="916"/>
-          <w:tab w:val="left" w:pos="1832"/>
-          <w:tab w:val="left" w:pos="2748"/>
-          <w:tab w:val="left" w:pos="3664"/>
-          <w:tab w:val="left" w:pos="4580"/>
-          <w:tab w:val="left" w:pos="5496"/>
-          <w:tab w:val="left" w:pos="6412"/>
-          <w:tab w:val="left" w:pos="7328"/>
-          <w:tab w:val="left" w:pos="8244"/>
-          <w:tab w:val="left" w:pos="9160"/>
-          <w:tab w:val="left" w:pos="10076"/>
-          <w:tab w:val="left" w:pos="10992"/>
-          <w:tab w:val="left" w:pos="11908"/>
-          <w:tab w:val="left" w:pos="12824"/>
-          <w:tab w:val="left" w:pos="13740"/>
-          <w:tab w:val="left" w:pos="14656"/>
-        </w:tabs>
-        <w:spacing w:after="0" w:line="240" w:lineRule="auto"/>
-        <w:rPr>
-          <w:rFonts w:ascii="Consolas" w:eastAsia="Times New Roman" w:hAnsi="Consolas" w:cs="Courier New"/>
-          <w:color w:val="ADBAC7"/>
-          <w:sz w:val="20"/>
-          <w:szCs w:val="20"/>
-          <w:lang w:eastAsia="es-AR"/>
+        <w:rPr>
+          <w:rFonts w:ascii="Consolas" w:hAnsi="Consolas"/>
+          <w:color w:val="ADBAC7"/>
         </w:rPr>
       </w:pPr>
-      <w:r>
-        <w:rPr>
-          <w:rFonts w:ascii="Consolas" w:eastAsia="Times New Roman" w:hAnsi="Consolas" w:cs="Courier New"/>
-          <w:color w:val="ADBAC7"/>
-          <w:sz w:val="20"/>
-          <w:szCs w:val="20"/>
-          <w:lang w:eastAsia="es-AR"/>
-        </w:rPr>
-        <w:t>git push -u origin main</w:t>
-      </w:r>
+      <w:proofErr w:type="spellStart"/>
+      <w:r>
+        <w:rPr>
+          <w:rStyle w:val="user-select-contain"/>
+          <w:rFonts w:ascii="Consolas" w:hAnsi="Consolas"/>
+          <w:color w:val="ADBAC7"/>
+        </w:rPr>
+        <w:t>git</w:t>
+      </w:r>
+      <w:proofErr w:type="spellEnd"/>
+      <w:r>
+        <w:rPr>
+          <w:rStyle w:val="user-select-contain"/>
+          <w:rFonts w:ascii="Consolas" w:hAnsi="Consolas"/>
+          <w:color w:val="ADBAC7"/>
+        </w:rPr>
+        <w:t xml:space="preserve"> </w:t>
+      </w:r>
+      <w:proofErr w:type="spellStart"/>
+      <w:r>
+        <w:rPr>
+          <w:rStyle w:val="user-select-contain"/>
+          <w:rFonts w:ascii="Consolas" w:hAnsi="Consolas"/>
+          <w:color w:val="ADBAC7"/>
+        </w:rPr>
+        <w:t>push</w:t>
+      </w:r>
+      <w:proofErr w:type="spellEnd"/>
+      <w:r>
+        <w:rPr>
+          <w:rStyle w:val="user-select-contain"/>
+          <w:rFonts w:ascii="Consolas" w:hAnsi="Consolas"/>
+          <w:color w:val="ADBAC7"/>
+        </w:rPr>
+        <w:t xml:space="preserve"> -u </w:t>
+      </w:r>
+      <w:proofErr w:type="spellStart"/>
+      <w:r>
+        <w:rPr>
+          <w:rStyle w:val="user-select-contain"/>
+          <w:rFonts w:ascii="Consolas" w:hAnsi="Consolas"/>
+          <w:color w:val="ADBAC7"/>
+        </w:rPr>
+        <w:t>origin</w:t>
+      </w:r>
+      <w:proofErr w:type="spellEnd"/>
+      <w:r>
+        <w:rPr>
+          <w:rStyle w:val="user-select-contain"/>
+          <w:rFonts w:ascii="Consolas" w:hAnsi="Consolas"/>
+          <w:color w:val="ADBAC7"/>
+        </w:rPr>
+        <w:t xml:space="preserve"> </w:t>
+      </w:r>
+      <w:proofErr w:type="spellStart"/>
+      <w:r>
+        <w:rPr>
+          <w:rStyle w:val="user-select-contain"/>
+          <w:rFonts w:ascii="Consolas" w:hAnsi="Consolas"/>
+          <w:color w:val="ADBAC7"/>
+        </w:rPr>
+        <w:t>main</w:t>
+      </w:r>
+      <w:proofErr w:type="spellEnd"/>
     </w:p>
     <w:p>
       <w:pPr>
+        <w:pStyle w:val="Ttulo3"/>
         <w:shd w:val="clear" w:color="auto" w:fill="22272E"/>
-        <w:spacing w:after="0" w:line="240" w:lineRule="auto"/>
-        <w:outlineLvl w:val="2"/>
-        <w:rPr>
-          <w:rFonts w:ascii="Segoe UI" w:eastAsia="Times New Roman" w:hAnsi="Segoe UI" w:cs="Segoe UI"/>
-          <w:b/>
-          <w:bCs/>
-          <w:color w:val="ADBAC7"/>
-          <w:sz w:val="30"/>
-          <w:szCs w:val="30"/>
-          <w:lang w:eastAsia="es-AR"/>
+        <w:spacing w:before="0" w:beforeAutospacing="0" w:after="0" w:afterAutospacing="0"/>
+        <w:rPr>
+          <w:rFonts w:ascii="Segoe UI" w:hAnsi="Segoe UI" w:cs="Segoe UI"/>
+          <w:color w:val="ADBAC7"/>
+          <w:sz w:val="30"/>
+          <w:szCs w:val="30"/>
         </w:rPr>
       </w:pPr>
       <w:r>
         <w:rPr>
-          <w:rFonts w:ascii="Segoe UI" w:eastAsia="Times New Roman" w:hAnsi="Segoe UI" w:cs="Segoe UI"/>
-          <w:b/>
-          <w:bCs/>
-          <w:color w:val="ADBAC7"/>
-          <w:sz w:val="30"/>
-          <w:szCs w:val="30"/>
-          <w:lang w:eastAsia="es-AR"/>
-        </w:rPr>
-        <w:t>…or push an existing repository from the command line</w:t>
+          <w:rFonts w:ascii="Segoe UI" w:hAnsi="Segoe UI" w:cs="Segoe UI"/>
+          <w:color w:val="ADBAC7"/>
+          <w:sz w:val="30"/>
+          <w:szCs w:val="30"/>
+        </w:rPr>
+        <w:t>…</w:t>
+      </w:r>
+      <w:proofErr w:type="spellStart"/>
+      <w:r>
+        <w:rPr>
+          <w:rFonts w:ascii="Segoe UI" w:hAnsi="Segoe UI" w:cs="Segoe UI"/>
+          <w:color w:val="ADBAC7"/>
+          <w:sz w:val="30"/>
+          <w:szCs w:val="30"/>
+        </w:rPr>
+        <w:t>or</w:t>
+      </w:r>
+      <w:proofErr w:type="spellEnd"/>
+      <w:r>
+        <w:rPr>
+          <w:rFonts w:ascii="Segoe UI" w:hAnsi="Segoe UI" w:cs="Segoe UI"/>
+          <w:color w:val="ADBAC7"/>
+          <w:sz w:val="30"/>
+          <w:szCs w:val="30"/>
+        </w:rPr>
+        <w:t xml:space="preserve"> </w:t>
+      </w:r>
+      <w:proofErr w:type="spellStart"/>
+      <w:r>
+        <w:rPr>
+          <w:rFonts w:ascii="Segoe UI" w:hAnsi="Segoe UI" w:cs="Segoe UI"/>
+          <w:color w:val="ADBAC7"/>
+          <w:sz w:val="30"/>
+          <w:szCs w:val="30"/>
+        </w:rPr>
+        <w:t>push</w:t>
+      </w:r>
+      <w:proofErr w:type="spellEnd"/>
+      <w:r>
+        <w:rPr>
+          <w:rFonts w:ascii="Segoe UI" w:hAnsi="Segoe UI" w:cs="Segoe UI"/>
+          <w:color w:val="ADBAC7"/>
+          <w:sz w:val="30"/>
+          <w:szCs w:val="30"/>
+        </w:rPr>
+        <w:t xml:space="preserve"> </w:t>
+      </w:r>
+      <w:proofErr w:type="spellStart"/>
+      <w:r>
+        <w:rPr>
+          <w:rFonts w:ascii="Segoe UI" w:hAnsi="Segoe UI" w:cs="Segoe UI"/>
+          <w:color w:val="ADBAC7"/>
+          <w:sz w:val="30"/>
+          <w:szCs w:val="30"/>
+        </w:rPr>
+        <w:t>an</w:t>
+      </w:r>
+      <w:proofErr w:type="spellEnd"/>
+      <w:r>
+        <w:rPr>
+          <w:rFonts w:ascii="Segoe UI" w:hAnsi="Segoe UI" w:cs="Segoe UI"/>
+          <w:color w:val="ADBAC7"/>
+          <w:sz w:val="30"/>
+          <w:szCs w:val="30"/>
+        </w:rPr>
+        <w:t xml:space="preserve"> </w:t>
+      </w:r>
+      <w:proofErr w:type="spellStart"/>
+      <w:r>
+        <w:rPr>
+          <w:rFonts w:ascii="Segoe UI" w:hAnsi="Segoe UI" w:cs="Segoe UI"/>
+          <w:color w:val="ADBAC7"/>
+          <w:sz w:val="30"/>
+          <w:szCs w:val="30"/>
+        </w:rPr>
+        <w:t>existing</w:t>
+      </w:r>
+      <w:proofErr w:type="spellEnd"/>
+      <w:r>
+        <w:rPr>
+          <w:rFonts w:ascii="Segoe UI" w:hAnsi="Segoe UI" w:cs="Segoe UI"/>
+          <w:color w:val="ADBAC7"/>
+          <w:sz w:val="30"/>
+          <w:szCs w:val="30"/>
+        </w:rPr>
+        <w:t xml:space="preserve"> </w:t>
+      </w:r>
+      <w:proofErr w:type="spellStart"/>
+      <w:r>
+        <w:rPr>
+          <w:rFonts w:ascii="Segoe UI" w:hAnsi="Segoe UI" w:cs="Segoe UI"/>
+          <w:color w:val="ADBAC7"/>
+          <w:sz w:val="30"/>
+          <w:szCs w:val="30"/>
+        </w:rPr>
+        <w:t>repository</w:t>
+      </w:r>
+      <w:proofErr w:type="spellEnd"/>
+      <w:r>
+        <w:rPr>
+          <w:rFonts w:ascii="Segoe UI" w:hAnsi="Segoe UI" w:cs="Segoe UI"/>
+          <w:color w:val="ADBAC7"/>
+          <w:sz w:val="30"/>
+          <w:szCs w:val="30"/>
+        </w:rPr>
+        <w:t xml:space="preserve"> </w:t>
+      </w:r>
+      <w:proofErr w:type="spellStart"/>
+      <w:r>
+        <w:rPr>
+          <w:rFonts w:ascii="Segoe UI" w:hAnsi="Segoe UI" w:cs="Segoe UI"/>
+          <w:color w:val="ADBAC7"/>
+          <w:sz w:val="30"/>
+          <w:szCs w:val="30"/>
+        </w:rPr>
+        <w:t>from</w:t>
+      </w:r>
+      <w:proofErr w:type="spellEnd"/>
+      <w:r>
+        <w:rPr>
+          <w:rFonts w:ascii="Segoe UI" w:hAnsi="Segoe UI" w:cs="Segoe UI"/>
+          <w:color w:val="ADBAC7"/>
+          <w:sz w:val="30"/>
+          <w:szCs w:val="30"/>
+        </w:rPr>
+        <w:t xml:space="preserve"> </w:t>
+      </w:r>
+      <w:proofErr w:type="spellStart"/>
+      <w:r>
+        <w:rPr>
+          <w:rFonts w:ascii="Segoe UI" w:hAnsi="Segoe UI" w:cs="Segoe UI"/>
+          <w:color w:val="ADBAC7"/>
+          <w:sz w:val="30"/>
+          <w:szCs w:val="30"/>
+        </w:rPr>
+        <w:t>the</w:t>
+      </w:r>
+      <w:proofErr w:type="spellEnd"/>
+      <w:r>
+        <w:rPr>
+          <w:rFonts w:ascii="Segoe UI" w:hAnsi="Segoe UI" w:cs="Segoe UI"/>
+          <w:color w:val="ADBAC7"/>
+          <w:sz w:val="30"/>
+          <w:szCs w:val="30"/>
+        </w:rPr>
+        <w:t xml:space="preserve"> </w:t>
+      </w:r>
+      <w:proofErr w:type="spellStart"/>
+      <w:r>
+        <w:rPr>
+          <w:rFonts w:ascii="Segoe UI" w:hAnsi="Segoe UI" w:cs="Segoe UI"/>
+          <w:color w:val="ADBAC7"/>
+          <w:sz w:val="30"/>
+          <w:szCs w:val="30"/>
+        </w:rPr>
+        <w:t>command</w:t>
+      </w:r>
+      <w:proofErr w:type="spellEnd"/>
+      <w:r>
+        <w:rPr>
+          <w:rFonts w:ascii="Segoe UI" w:hAnsi="Segoe UI" w:cs="Segoe UI"/>
+          <w:color w:val="ADBAC7"/>
+          <w:sz w:val="30"/>
+          <w:szCs w:val="30"/>
+        </w:rPr>
+        <w:t xml:space="preserve"> line</w:t>
       </w:r>
     </w:p>
     <w:p>
       <w:pPr>
+        <w:pStyle w:val="HTMLconformatoprevio"/>
         <w:shd w:val="clear" w:color="auto" w:fill="22272E"/>
-        <w:tabs>
-          <w:tab w:val="left" w:pos="916"/>
-          <w:tab w:val="left" w:pos="1832"/>
-          <w:tab w:val="left" w:pos="2748"/>
-          <w:tab w:val="left" w:pos="3664"/>
-          <w:tab w:val="left" w:pos="4580"/>
-          <w:tab w:val="left" w:pos="5496"/>
-          <w:tab w:val="left" w:pos="6412"/>
-          <w:tab w:val="left" w:pos="7328"/>
-          <w:tab w:val="left" w:pos="8244"/>
-          <w:tab w:val="left" w:pos="9160"/>
-          <w:tab w:val="left" w:pos="10076"/>
-          <w:tab w:val="left" w:pos="10992"/>
-          <w:tab w:val="left" w:pos="11908"/>
-          <w:tab w:val="left" w:pos="12824"/>
-          <w:tab w:val="left" w:pos="13740"/>
-          <w:tab w:val="left" w:pos="14656"/>
-        </w:tabs>
-        <w:spacing w:after="0" w:line="240" w:lineRule="auto"/>
-        <w:rPr>
-          <w:rFonts w:ascii="Consolas" w:eastAsia="Times New Roman" w:hAnsi="Consolas" w:cs="Courier New"/>
-          <w:color w:val="ADBAC7"/>
-          <w:sz w:val="20"/>
-          <w:szCs w:val="20"/>
-          <w:lang w:eastAsia="es-AR"/>
+        <w:rPr>
+          <w:rFonts w:ascii="Consolas" w:hAnsi="Consolas"/>
+          <w:color w:val="ADBAC7"/>
         </w:rPr>
       </w:pPr>
-      <w:r>
-        <w:rPr>
-          <w:rFonts w:ascii="Consolas" w:eastAsia="Times New Roman" w:hAnsi="Consolas" w:cs="Courier New"/>
-          <w:color w:val="ADBAC7"/>
-          <w:sz w:val="20"/>
-          <w:szCs w:val="20"/>
-          <w:lang w:eastAsia="es-AR"/>
-        </w:rPr>
-        <w:t>git remote add origin https://github.com/diegonicolasciccarelli/.net-C-Winform-de-escritorio.git</w:t>
+      <w:proofErr w:type="spellStart"/>
+      <w:r>
+        <w:rPr>
+          <w:rStyle w:val="user-select-contain"/>
+          <w:rFonts w:ascii="Consolas" w:hAnsi="Consolas"/>
+          <w:color w:val="ADBAC7"/>
+        </w:rPr>
+        <w:t>git</w:t>
+      </w:r>
+      <w:proofErr w:type="spellEnd"/>
+      <w:r>
+        <w:rPr>
+          <w:rStyle w:val="user-select-contain"/>
+          <w:rFonts w:ascii="Consolas" w:hAnsi="Consolas"/>
+          <w:color w:val="ADBAC7"/>
+        </w:rPr>
+        <w:t xml:space="preserve"> </w:t>
+      </w:r>
+      <w:proofErr w:type="spellStart"/>
+      <w:r>
+        <w:rPr>
+          <w:rStyle w:val="user-select-contain"/>
+          <w:rFonts w:ascii="Consolas" w:hAnsi="Consolas"/>
+          <w:color w:val="ADBAC7"/>
+        </w:rPr>
+        <w:t>remote</w:t>
+      </w:r>
+      <w:proofErr w:type="spellEnd"/>
+      <w:r>
+        <w:rPr>
+          <w:rStyle w:val="user-select-contain"/>
+          <w:rFonts w:ascii="Consolas" w:hAnsi="Consolas"/>
+          <w:color w:val="ADBAC7"/>
+        </w:rPr>
+        <w:t xml:space="preserve"> </w:t>
+      </w:r>
+      <w:proofErr w:type="spellStart"/>
+      <w:r>
+        <w:rPr>
+          <w:rStyle w:val="user-select-contain"/>
+          <w:rFonts w:ascii="Consolas" w:hAnsi="Consolas"/>
+          <w:color w:val="ADBAC7"/>
+        </w:rPr>
+        <w:t>add</w:t>
+      </w:r>
+      <w:proofErr w:type="spellEnd"/>
+      <w:r>
+        <w:rPr>
+          <w:rStyle w:val="user-select-contain"/>
+          <w:rFonts w:ascii="Consolas" w:hAnsi="Consolas"/>
+          <w:color w:val="ADBAC7"/>
+        </w:rPr>
+        <w:t xml:space="preserve"> </w:t>
+      </w:r>
+      <w:proofErr w:type="spellStart"/>
+      <w:r>
+        <w:rPr>
+          <w:rStyle w:val="user-select-contain"/>
+          <w:rFonts w:ascii="Consolas" w:hAnsi="Consolas"/>
+          <w:color w:val="ADBAC7"/>
+        </w:rPr>
+        <w:t>origin</w:t>
+      </w:r>
+      <w:proofErr w:type="spellEnd"/>
+      <w:r>
+        <w:rPr>
+          <w:rStyle w:val="user-select-contain"/>
+          <w:rFonts w:ascii="Consolas" w:hAnsi="Consolas"/>
+          <w:color w:val="ADBAC7"/>
+        </w:rPr>
+        <w:t xml:space="preserve"> https://github.com/diegonicolasciccarelli/Aplicacion-winform-.net.git</w:t>
       </w:r>
     </w:p>
     <w:p>
       <w:pPr>
+        <w:pStyle w:val="HTMLconformatoprevio"/>
         <w:shd w:val="clear" w:color="auto" w:fill="22272E"/>
-        <w:tabs>
-          <w:tab w:val="left" w:pos="916"/>
-          <w:tab w:val="left" w:pos="1832"/>
-          <w:tab w:val="left" w:pos="2748"/>
-          <w:tab w:val="left" w:pos="3664"/>
-          <w:tab w:val="left" w:pos="4580"/>
-          <w:tab w:val="left" w:pos="5496"/>
-          <w:tab w:val="left" w:pos="6412"/>
-          <w:tab w:val="left" w:pos="7328"/>
-          <w:tab w:val="left" w:pos="8244"/>
-          <w:tab w:val="left" w:pos="9160"/>
-          <w:tab w:val="left" w:pos="10076"/>
-          <w:tab w:val="left" w:pos="10992"/>
-          <w:tab w:val="left" w:pos="11908"/>
-          <w:tab w:val="left" w:pos="12824"/>
-          <w:tab w:val="left" w:pos="13740"/>
-          <w:tab w:val="left" w:pos="14656"/>
-        </w:tabs>
-        <w:spacing w:after="0" w:line="240" w:lineRule="auto"/>
-        <w:rPr>
-          <w:rFonts w:ascii="Consolas" w:eastAsia="Times New Roman" w:hAnsi="Consolas" w:cs="Courier New"/>
-          <w:color w:val="ADBAC7"/>
-          <w:sz w:val="20"/>
-          <w:szCs w:val="20"/>
-          <w:lang w:eastAsia="es-AR"/>
+        <w:rPr>
+          <w:rFonts w:ascii="Consolas" w:hAnsi="Consolas"/>
+          <w:color w:val="ADBAC7"/>
         </w:rPr>
       </w:pPr>
-      <w:r>
-        <w:rPr>
-          <w:rFonts w:ascii="Consolas" w:eastAsia="Times New Roman" w:hAnsi="Consolas" w:cs="Courier New"/>
-          <w:color w:val="ADBAC7"/>
-          <w:sz w:val="20"/>
-          <w:szCs w:val="20"/>
-          <w:lang w:eastAsia="es-AR"/>
-        </w:rPr>
-        <w:t>git branch -M main</w:t>
-      </w:r>
+      <w:proofErr w:type="spellStart"/>
+      <w:r>
+        <w:rPr>
+          <w:rStyle w:val="user-select-contain"/>
+          <w:rFonts w:ascii="Consolas" w:hAnsi="Consolas"/>
+          <w:color w:val="ADBAC7"/>
+        </w:rPr>
+        <w:t>git</w:t>
+      </w:r>
+      <w:proofErr w:type="spellEnd"/>
+      <w:r>
+        <w:rPr>
+          <w:rStyle w:val="user-select-contain"/>
+          <w:rFonts w:ascii="Consolas" w:hAnsi="Consolas"/>
+          <w:color w:val="ADBAC7"/>
+        </w:rPr>
+        <w:t xml:space="preserve"> </w:t>
+      </w:r>
+      <w:proofErr w:type="spellStart"/>
+      <w:r>
+        <w:rPr>
+          <w:rStyle w:val="user-select-contain"/>
+          <w:rFonts w:ascii="Consolas" w:hAnsi="Consolas"/>
+          <w:color w:val="ADBAC7"/>
+        </w:rPr>
+        <w:t>branch</w:t>
+      </w:r>
+      <w:proofErr w:type="spellEnd"/>
+      <w:r>
+        <w:rPr>
+          <w:rStyle w:val="user-select-contain"/>
+          <w:rFonts w:ascii="Consolas" w:hAnsi="Consolas"/>
+          <w:color w:val="ADBAC7"/>
+        </w:rPr>
+        <w:t xml:space="preserve"> -M </w:t>
+      </w:r>
+      <w:proofErr w:type="spellStart"/>
+      <w:r>
+        <w:rPr>
+          <w:rStyle w:val="user-select-contain"/>
+          <w:rFonts w:ascii="Consolas" w:hAnsi="Consolas"/>
+          <w:color w:val="ADBAC7"/>
+        </w:rPr>
+        <w:t>main</w:t>
+      </w:r>
+      <w:proofErr w:type="spellEnd"/>
     </w:p>
     <w:p>
       <w:pPr>
+        <w:pStyle w:val="HTMLconformatoprevio"/>
         <w:shd w:val="clear" w:color="auto" w:fill="22272E"/>
-        <w:tabs>
-          <w:tab w:val="left" w:pos="916"/>
-          <w:tab w:val="left" w:pos="1832"/>
-          <w:tab w:val="left" w:pos="2748"/>
-          <w:tab w:val="left" w:pos="3664"/>
-          <w:tab w:val="left" w:pos="4580"/>
-          <w:tab w:val="left" w:pos="5496"/>
-          <w:tab w:val="left" w:pos="6412"/>
-          <w:tab w:val="left" w:pos="7328"/>
-          <w:tab w:val="left" w:pos="8244"/>
-          <w:tab w:val="left" w:pos="9160"/>
-          <w:tab w:val="left" w:pos="10076"/>
-          <w:tab w:val="left" w:pos="10992"/>
-          <w:tab w:val="left" w:pos="11908"/>
-          <w:tab w:val="left" w:pos="12824"/>
-          <w:tab w:val="left" w:pos="13740"/>
-          <w:tab w:val="left" w:pos="14656"/>
-        </w:tabs>
-        <w:spacing w:after="0" w:line="240" w:lineRule="auto"/>
-        <w:rPr>
-          <w:rFonts w:ascii="Consolas" w:eastAsia="Times New Roman" w:hAnsi="Consolas" w:cs="Courier New"/>
-          <w:color w:val="ADBAC7"/>
-          <w:sz w:val="20"/>
-          <w:szCs w:val="20"/>
-          <w:lang w:eastAsia="es-AR"/>
+        <w:rPr>
+          <w:rFonts w:ascii="Consolas" w:hAnsi="Consolas"/>
+          <w:color w:val="ADBAC7"/>
         </w:rPr>
       </w:pPr>
-      <w:r>
-        <w:rPr>
-          <w:rFonts w:ascii="Consolas" w:eastAsia="Times New Roman" w:hAnsi="Consolas" w:cs="Courier New"/>
-          <w:color w:val="ADBAC7"/>
-          <w:sz w:val="20"/>
-          <w:szCs w:val="20"/>
-          <w:lang w:eastAsia="es-AR"/>
-        </w:rPr>
-        <w:t>git push -u origin main</w:t>
-      </w:r>
+      <w:proofErr w:type="spellStart"/>
+      <w:r>
+        <w:rPr>
+          <w:rStyle w:val="user-select-contain"/>
+          <w:rFonts w:ascii="Consolas" w:hAnsi="Consolas"/>
+          <w:color w:val="ADBAC7"/>
+        </w:rPr>
+        <w:t>git</w:t>
+      </w:r>
+      <w:proofErr w:type="spellEnd"/>
+      <w:r>
+        <w:rPr>
+          <w:rStyle w:val="user-select-contain"/>
+          <w:rFonts w:ascii="Consolas" w:hAnsi="Consolas"/>
+          <w:color w:val="ADBAC7"/>
+        </w:rPr>
+        <w:t xml:space="preserve"> </w:t>
+      </w:r>
+      <w:proofErr w:type="spellStart"/>
+      <w:r>
+        <w:rPr>
+          <w:rStyle w:val="user-select-contain"/>
+          <w:rFonts w:ascii="Consolas" w:hAnsi="Consolas"/>
+          <w:color w:val="ADBAC7"/>
+        </w:rPr>
+        <w:t>push</w:t>
+      </w:r>
+      <w:proofErr w:type="spellEnd"/>
+      <w:r>
+        <w:rPr>
+          <w:rStyle w:val="user-select-contain"/>
+          <w:rFonts w:ascii="Consolas" w:hAnsi="Consolas"/>
+          <w:color w:val="ADBAC7"/>
+        </w:rPr>
+        <w:t xml:space="preserve"> -u </w:t>
+      </w:r>
+      <w:proofErr w:type="spellStart"/>
+      <w:r>
+        <w:rPr>
+          <w:rStyle w:val="user-select-contain"/>
+          <w:rFonts w:ascii="Consolas" w:hAnsi="Consolas"/>
+          <w:color w:val="ADBAC7"/>
+        </w:rPr>
+        <w:t>origin</w:t>
+      </w:r>
+      <w:proofErr w:type="spellEnd"/>
+      <w:r>
+        <w:rPr>
+          <w:rStyle w:val="user-select-contain"/>
+          <w:rFonts w:ascii="Consolas" w:hAnsi="Consolas"/>
+          <w:color w:val="ADBAC7"/>
+        </w:rPr>
+        <w:t xml:space="preserve"> </w:t>
+      </w:r>
+      <w:proofErr w:type="spellStart"/>
+      <w:r>
+        <w:rPr>
+          <w:rStyle w:val="user-select-contain"/>
+          <w:rFonts w:ascii="Consolas" w:hAnsi="Consolas"/>
+          <w:color w:val="ADBAC7"/>
+        </w:rPr>
+        <w:t>main</w:t>
+      </w:r>
+      <w:proofErr w:type="spellEnd"/>
     </w:p>
     <w:p>
       <w:pPr>
+        <w:pStyle w:val="Ttulo3"/>
         <w:shd w:val="clear" w:color="auto" w:fill="22272E"/>
-        <w:spacing w:after="0" w:line="240" w:lineRule="auto"/>
-        <w:outlineLvl w:val="2"/>
-        <w:rPr>
-          <w:rFonts w:ascii="Segoe UI" w:eastAsia="Times New Roman" w:hAnsi="Segoe UI" w:cs="Segoe UI"/>
-          <w:b/>
-          <w:bCs/>
-          <w:color w:val="ADBAC7"/>
-          <w:sz w:val="30"/>
-          <w:szCs w:val="30"/>
-          <w:lang w:eastAsia="es-AR"/>
+        <w:spacing w:before="0" w:beforeAutospacing="0" w:after="0" w:afterAutospacing="0"/>
+        <w:rPr>
+          <w:rFonts w:ascii="Segoe UI" w:hAnsi="Segoe UI" w:cs="Segoe UI"/>
+          <w:color w:val="ADBAC7"/>
+          <w:sz w:val="30"/>
+          <w:szCs w:val="30"/>
         </w:rPr>
       </w:pPr>
       <w:r>
         <w:rPr>
-          <w:rFonts w:ascii="Segoe UI" w:eastAsia="Times New Roman" w:hAnsi="Segoe UI" w:cs="Segoe UI"/>
-          <w:b/>
-          <w:bCs/>
-          <w:color w:val="ADBAC7"/>
-          <w:sz w:val="30"/>
-          <w:szCs w:val="30"/>
-          <w:lang w:eastAsia="es-AR"/>
-        </w:rPr>
-        <w:t>…or import code from another repository</w:t>
-      </w:r>
+          <w:rFonts w:ascii="Segoe UI" w:hAnsi="Segoe UI" w:cs="Segoe UI"/>
+          <w:color w:val="ADBAC7"/>
+          <w:sz w:val="30"/>
+          <w:szCs w:val="30"/>
+        </w:rPr>
+        <w:t>…</w:t>
+      </w:r>
+      <w:proofErr w:type="spellStart"/>
+      <w:r>
+        <w:rPr>
+          <w:rFonts w:ascii="Segoe UI" w:hAnsi="Segoe UI" w:cs="Segoe UI"/>
+          <w:color w:val="ADBAC7"/>
+          <w:sz w:val="30"/>
+          <w:szCs w:val="30"/>
+        </w:rPr>
+        <w:t>or</w:t>
+      </w:r>
+      <w:proofErr w:type="spellEnd"/>
+      <w:r>
+        <w:rPr>
+          <w:rFonts w:ascii="Segoe UI" w:hAnsi="Segoe UI" w:cs="Segoe UI"/>
+          <w:color w:val="ADBAC7"/>
+          <w:sz w:val="30"/>
+          <w:szCs w:val="30"/>
+        </w:rPr>
+        <w:t xml:space="preserve"> </w:t>
+      </w:r>
+      <w:proofErr w:type="spellStart"/>
+      <w:r>
+        <w:rPr>
+          <w:rFonts w:ascii="Segoe UI" w:hAnsi="Segoe UI" w:cs="Segoe UI"/>
+          <w:color w:val="ADBAC7"/>
+          <w:sz w:val="30"/>
+          <w:szCs w:val="30"/>
+        </w:rPr>
+        <w:t>import</w:t>
+      </w:r>
+      <w:proofErr w:type="spellEnd"/>
+      <w:r>
+        <w:rPr>
+          <w:rFonts w:ascii="Segoe UI" w:hAnsi="Segoe UI" w:cs="Segoe UI"/>
+          <w:color w:val="ADBAC7"/>
+          <w:sz w:val="30"/>
+          <w:szCs w:val="30"/>
+        </w:rPr>
+        <w:t xml:space="preserve"> </w:t>
+      </w:r>
+      <w:proofErr w:type="spellStart"/>
+      <w:r>
+        <w:rPr>
+          <w:rFonts w:ascii="Segoe UI" w:hAnsi="Segoe UI" w:cs="Segoe UI"/>
+          <w:color w:val="ADBAC7"/>
+          <w:sz w:val="30"/>
+          <w:szCs w:val="30"/>
+        </w:rPr>
+        <w:t>code</w:t>
+      </w:r>
+      <w:proofErr w:type="spellEnd"/>
+      <w:r>
+        <w:rPr>
+          <w:rFonts w:ascii="Segoe UI" w:hAnsi="Segoe UI" w:cs="Segoe UI"/>
+          <w:color w:val="ADBAC7"/>
+          <w:sz w:val="30"/>
+          <w:szCs w:val="30"/>
+        </w:rPr>
+        <w:t xml:space="preserve"> </w:t>
+      </w:r>
+      <w:proofErr w:type="spellStart"/>
+      <w:r>
+        <w:rPr>
+          <w:rFonts w:ascii="Segoe UI" w:hAnsi="Segoe UI" w:cs="Segoe UI"/>
+          <w:color w:val="ADBAC7"/>
+          <w:sz w:val="30"/>
+          <w:szCs w:val="30"/>
+        </w:rPr>
+        <w:t>from</w:t>
+      </w:r>
+      <w:proofErr w:type="spellEnd"/>
+      <w:r>
+        <w:rPr>
+          <w:rFonts w:ascii="Segoe UI" w:hAnsi="Segoe UI" w:cs="Segoe UI"/>
+          <w:color w:val="ADBAC7"/>
+          <w:sz w:val="30"/>
+          <w:szCs w:val="30"/>
+        </w:rPr>
+        <w:t xml:space="preserve"> </w:t>
+      </w:r>
+      <w:proofErr w:type="spellStart"/>
+      <w:r>
+        <w:rPr>
+          <w:rFonts w:ascii="Segoe UI" w:hAnsi="Segoe UI" w:cs="Segoe UI"/>
+          <w:color w:val="ADBAC7"/>
+          <w:sz w:val="30"/>
+          <w:szCs w:val="30"/>
+        </w:rPr>
+        <w:t>another</w:t>
+      </w:r>
+      <w:proofErr w:type="spellEnd"/>
+      <w:r>
+        <w:rPr>
+          <w:rFonts w:ascii="Segoe UI" w:hAnsi="Segoe UI" w:cs="Segoe UI"/>
+          <w:color w:val="ADBAC7"/>
+          <w:sz w:val="30"/>
+          <w:szCs w:val="30"/>
+        </w:rPr>
+        <w:t xml:space="preserve"> </w:t>
+      </w:r>
+      <w:proofErr w:type="spellStart"/>
+      <w:r>
+        <w:rPr>
+          <w:rFonts w:ascii="Segoe UI" w:hAnsi="Segoe UI" w:cs="Segoe UI"/>
+          <w:color w:val="ADBAC7"/>
+          <w:sz w:val="30"/>
+          <w:szCs w:val="30"/>
+        </w:rPr>
+        <w:t>repository</w:t>
+      </w:r>
+      <w:proofErr w:type="spellEnd"/>
     </w:p>
     <w:p>
       <w:pPr>
+        <w:pStyle w:val="NormalWeb"/>
         <w:shd w:val="clear" w:color="auto" w:fill="22272E"/>
-        <w:spacing w:after="150" w:line="240" w:lineRule="auto"/>
-        <w:rPr>
-          <w:rFonts w:ascii="Segoe UI" w:eastAsia="Times New Roman" w:hAnsi="Segoe UI" w:cs="Segoe UI"/>
-          <w:color w:val="ADBAC7"/>
-          <w:sz w:val="21"/>
-          <w:szCs w:val="21"/>
-          <w:lang w:eastAsia="es-AR"/>
+        <w:spacing w:before="0" w:beforeAutospacing="0" w:after="150" w:afterAutospacing="0"/>
+        <w:rPr>
+          <w:rFonts w:ascii="Segoe UI" w:hAnsi="Segoe UI" w:cs="Segoe UI"/>
+          <w:color w:val="ADBAC7"/>
+          <w:sz w:val="21"/>
+          <w:szCs w:val="21"/>
         </w:rPr>
       </w:pPr>
-      <w:r>
-        <w:rPr>
-          <w:rFonts w:ascii="Segoe UI" w:eastAsia="Times New Roman" w:hAnsi="Segoe UI" w:cs="Segoe UI"/>
-          <w:color w:val="ADBAC7"/>
-          <w:sz w:val="21"/>
-          <w:szCs w:val="21"/>
-          <w:lang w:eastAsia="es-AR"/>
-        </w:rPr>
-        <w:t>You can initialize this repository with code from a Subversion, Mercurial, or TFS project.</w:t>
+      <w:proofErr w:type="spellStart"/>
+      <w:r>
+        <w:rPr>
+          <w:rFonts w:ascii="Segoe UI" w:hAnsi="Segoe UI" w:cs="Segoe UI"/>
+          <w:color w:val="ADBAC7"/>
+          <w:sz w:val="21"/>
+          <w:szCs w:val="21"/>
+        </w:rPr>
+        <w:t>You</w:t>
+      </w:r>
+      <w:proofErr w:type="spellEnd"/>
+      <w:r>
+        <w:rPr>
+          <w:rFonts w:ascii="Segoe UI" w:hAnsi="Segoe UI" w:cs="Segoe UI"/>
+          <w:color w:val="ADBAC7"/>
+          <w:sz w:val="21"/>
+          <w:szCs w:val="21"/>
+        </w:rPr>
+        <w:t xml:space="preserve"> can </w:t>
+      </w:r>
+      <w:proofErr w:type="spellStart"/>
+      <w:r>
+        <w:rPr>
+          <w:rFonts w:ascii="Segoe UI" w:hAnsi="Segoe UI" w:cs="Segoe UI"/>
+          <w:color w:val="ADBAC7"/>
+          <w:sz w:val="21"/>
+          <w:szCs w:val="21"/>
+        </w:rPr>
+        <w:t>initialize</w:t>
+      </w:r>
+      <w:proofErr w:type="spellEnd"/>
+      <w:r>
+        <w:rPr>
+          <w:rFonts w:ascii="Segoe UI" w:hAnsi="Segoe UI" w:cs="Segoe UI"/>
+          <w:color w:val="ADBAC7"/>
+          <w:sz w:val="21"/>
+          <w:szCs w:val="21"/>
+        </w:rPr>
+        <w:t xml:space="preserve"> </w:t>
+      </w:r>
+      <w:proofErr w:type="spellStart"/>
+      <w:r>
+        <w:rPr>
+          <w:rFonts w:ascii="Segoe UI" w:hAnsi="Segoe UI" w:cs="Segoe UI"/>
+          <w:color w:val="ADBAC7"/>
+          <w:sz w:val="21"/>
+          <w:szCs w:val="21"/>
+        </w:rPr>
+        <w:t>this</w:t>
+      </w:r>
+      <w:proofErr w:type="spellEnd"/>
+      <w:r>
+        <w:rPr>
+          <w:rFonts w:ascii="Segoe UI" w:hAnsi="Segoe UI" w:cs="Segoe UI"/>
+          <w:color w:val="ADBAC7"/>
+          <w:sz w:val="21"/>
+          <w:szCs w:val="21"/>
+        </w:rPr>
+        <w:t xml:space="preserve"> </w:t>
+      </w:r>
+      <w:proofErr w:type="spellStart"/>
+      <w:r>
+        <w:rPr>
+          <w:rFonts w:ascii="Segoe UI" w:hAnsi="Segoe UI" w:cs="Segoe UI"/>
+          <w:color w:val="ADBAC7"/>
+          <w:sz w:val="21"/>
+          <w:szCs w:val="21"/>
+        </w:rPr>
+        <w:t>repository</w:t>
+      </w:r>
+      <w:proofErr w:type="spellEnd"/>
+      <w:r>
+        <w:rPr>
+          <w:rFonts w:ascii="Segoe UI" w:hAnsi="Segoe UI" w:cs="Segoe UI"/>
+          <w:color w:val="ADBAC7"/>
+          <w:sz w:val="21"/>
+          <w:szCs w:val="21"/>
+        </w:rPr>
+        <w:t xml:space="preserve"> </w:t>
+      </w:r>
+      <w:proofErr w:type="spellStart"/>
+      <w:r>
+        <w:rPr>
+          <w:rFonts w:ascii="Segoe UI" w:hAnsi="Segoe UI" w:cs="Segoe UI"/>
+          <w:color w:val="ADBAC7"/>
+          <w:sz w:val="21"/>
+          <w:szCs w:val="21"/>
+        </w:rPr>
+        <w:t>with</w:t>
+      </w:r>
+      <w:proofErr w:type="spellEnd"/>
+      <w:r>
+        <w:rPr>
+          <w:rFonts w:ascii="Segoe UI" w:hAnsi="Segoe UI" w:cs="Segoe UI"/>
+          <w:color w:val="ADBAC7"/>
+          <w:sz w:val="21"/>
+          <w:szCs w:val="21"/>
+        </w:rPr>
+        <w:t xml:space="preserve"> </w:t>
+      </w:r>
+      <w:proofErr w:type="spellStart"/>
+      <w:r>
+        <w:rPr>
+          <w:rFonts w:ascii="Segoe UI" w:hAnsi="Segoe UI" w:cs="Segoe UI"/>
+          <w:color w:val="ADBAC7"/>
+          <w:sz w:val="21"/>
+          <w:szCs w:val="21"/>
+        </w:rPr>
+        <w:t>code</w:t>
+      </w:r>
+      <w:proofErr w:type="spellEnd"/>
+      <w:r>
+        <w:rPr>
+          <w:rFonts w:ascii="Segoe UI" w:hAnsi="Segoe UI" w:cs="Segoe UI"/>
+          <w:color w:val="ADBAC7"/>
+          <w:sz w:val="21"/>
+          <w:szCs w:val="21"/>
+        </w:rPr>
+        <w:t xml:space="preserve"> </w:t>
+      </w:r>
+      <w:proofErr w:type="spellStart"/>
+      <w:r>
+        <w:rPr>
+          <w:rFonts w:ascii="Segoe UI" w:hAnsi="Segoe UI" w:cs="Segoe UI"/>
+          <w:color w:val="ADBAC7"/>
+          <w:sz w:val="21"/>
+          <w:szCs w:val="21"/>
+        </w:rPr>
+        <w:t>from</w:t>
+      </w:r>
+      <w:proofErr w:type="spellEnd"/>
+      <w:r>
+        <w:rPr>
+          <w:rFonts w:ascii="Segoe UI" w:hAnsi="Segoe UI" w:cs="Segoe UI"/>
+          <w:color w:val="ADBAC7"/>
+          <w:sz w:val="21"/>
+          <w:szCs w:val="21"/>
+        </w:rPr>
+        <w:t xml:space="preserve"> a </w:t>
+      </w:r>
+      <w:proofErr w:type="spellStart"/>
+      <w:r>
+        <w:rPr>
+          <w:rFonts w:ascii="Segoe UI" w:hAnsi="Segoe UI" w:cs="Segoe UI"/>
+          <w:color w:val="ADBAC7"/>
+          <w:sz w:val="21"/>
+          <w:szCs w:val="21"/>
+        </w:rPr>
+        <w:t>Subversion</w:t>
+      </w:r>
+      <w:proofErr w:type="spellEnd"/>
+      <w:r>
+        <w:rPr>
+          <w:rFonts w:ascii="Segoe UI" w:hAnsi="Segoe UI" w:cs="Segoe UI"/>
+          <w:color w:val="ADBAC7"/>
+          <w:sz w:val="21"/>
+          <w:szCs w:val="21"/>
+        </w:rPr>
+        <w:t xml:space="preserve">, Mercurial, </w:t>
+      </w:r>
+      <w:proofErr w:type="spellStart"/>
+      <w:r>
+        <w:rPr>
+          <w:rFonts w:ascii="Segoe UI" w:hAnsi="Segoe UI" w:cs="Segoe UI"/>
+          <w:color w:val="ADBAC7"/>
+          <w:sz w:val="21"/>
+          <w:szCs w:val="21"/>
+        </w:rPr>
+        <w:t>or</w:t>
+      </w:r>
+      <w:proofErr w:type="spellEnd"/>
+      <w:r>
+        <w:rPr>
+          <w:rFonts w:ascii="Segoe UI" w:hAnsi="Segoe UI" w:cs="Segoe UI"/>
+          <w:color w:val="ADBAC7"/>
+          <w:sz w:val="21"/>
+          <w:szCs w:val="21"/>
+        </w:rPr>
+        <w:t xml:space="preserve"> TFS </w:t>
+      </w:r>
+      <w:proofErr w:type="spellStart"/>
+      <w:r>
+        <w:rPr>
+          <w:rFonts w:ascii="Segoe UI" w:hAnsi="Segoe UI" w:cs="Segoe UI"/>
+          <w:color w:val="ADBAC7"/>
+          <w:sz w:val="21"/>
+          <w:szCs w:val="21"/>
+        </w:rPr>
+        <w:t>project</w:t>
+      </w:r>
+      <w:proofErr w:type="spellEnd"/>
+      <w:r>
+        <w:rPr>
+          <w:rFonts w:ascii="Segoe UI" w:hAnsi="Segoe UI" w:cs="Segoe UI"/>
+          <w:color w:val="ADBAC7"/>
+          <w:sz w:val="21"/>
+          <w:szCs w:val="21"/>
+        </w:rPr>
+        <w:t>.</w:t>
       </w:r>
     </w:p>
     <w:p/>

</xml_diff>